<commit_message>
The Bug Report v2
</commit_message>
<xml_diff>
--- a/Watson_Assembly_Lab_Bug_Report.docx
+++ b/Watson_Assembly_Lab_Bug_Report.docx
@@ -335,6 +335,34 @@
           <w:szCs w:val="24"/>
         </w:rPr>
         <w:t xml:space="preserve"> to prevent errors and a workaround (though lengthy) does exist.</w:t>
+      </w:r>
+    </w:p>
+    <w:p>
+      <w:pPr>
+        <w:spacing w:after="0" w:line="240" w:lineRule="auto"/>
+        <w:rPr>
+          <w:rFonts w:ascii="Times New Roman" w:hAnsi="Times New Roman" w:cs="Times New Roman"/>
+          <w:sz w:val="24"/>
+          <w:szCs w:val="24"/>
+        </w:rPr>
+      </w:pPr>
+    </w:p>
+    <w:p>
+      <w:pPr>
+        <w:spacing w:after="0" w:line="240" w:lineRule="auto"/>
+        <w:rPr>
+          <w:rFonts w:ascii="Times New Roman" w:hAnsi="Times New Roman" w:cs="Times New Roman"/>
+          <w:sz w:val="24"/>
+          <w:szCs w:val="24"/>
+        </w:rPr>
+      </w:pPr>
+      <w:r>
+        <w:rPr>
+          <w:rFonts w:ascii="Times New Roman" w:hAnsi="Times New Roman" w:cs="Times New Roman"/>
+          <w:sz w:val="24"/>
+          <w:szCs w:val="24"/>
+        </w:rPr>
+        <w:t>5. Despite the best efforts of trying (and multiple attempts at moving files around) the Dialog boxes have been incorrectly formatted. The css file is there, and has been moved around everywhere in an attempt to get it displaying correctly, but hasn't been resolved (as of yet).</w:t>
       </w:r>
     </w:p>
     <w:sectPr>

</xml_diff>

<commit_message>
The Bug Report v3
Things were fixed!
</commit_message>
<xml_diff>
--- a/Watson_Assembly_Lab_Bug_Report.docx
+++ b/Watson_Assembly_Lab_Bug_Report.docx
@@ -335,34 +335,6 @@
           <w:szCs w:val="24"/>
         </w:rPr>
         <w:t xml:space="preserve"> to prevent errors and a workaround (though lengthy) does exist.</w:t>
-      </w:r>
-    </w:p>
-    <w:p>
-      <w:pPr>
-        <w:spacing w:after="0" w:line="240" w:lineRule="auto"/>
-        <w:rPr>
-          <w:rFonts w:ascii="Times New Roman" w:hAnsi="Times New Roman" w:cs="Times New Roman"/>
-          <w:sz w:val="24"/>
-          <w:szCs w:val="24"/>
-        </w:rPr>
-      </w:pPr>
-    </w:p>
-    <w:p>
-      <w:pPr>
-        <w:spacing w:after="0" w:line="240" w:lineRule="auto"/>
-        <w:rPr>
-          <w:rFonts w:ascii="Times New Roman" w:hAnsi="Times New Roman" w:cs="Times New Roman"/>
-          <w:sz w:val="24"/>
-          <w:szCs w:val="24"/>
-        </w:rPr>
-      </w:pPr>
-      <w:r>
-        <w:rPr>
-          <w:rFonts w:ascii="Times New Roman" w:hAnsi="Times New Roman" w:cs="Times New Roman"/>
-          <w:sz w:val="24"/>
-          <w:szCs w:val="24"/>
-        </w:rPr>
-        <w:t>5. Despite the best efforts of trying (and multiple attempts at moving files around) the Dialog boxes have been incorrectly formatted. The css file is there, and has been moved around everywhere in an attempt to get it displaying correctly, but hasn't been resolved (as of yet).</w:t>
       </w:r>
     </w:p>
     <w:sectPr>

</xml_diff>

<commit_message>
The Final Bug Report
Added a final, more detailed bug report for the Assembly Labs via an
Excel Spreadsheet.
</commit_message>
<xml_diff>
--- a/Watson_Assembly_Lab_Bug_Report.docx
+++ b/Watson_Assembly_Lab_Bug_Report.docx
@@ -162,7 +162,23 @@
           <w:sz w:val="24"/>
           <w:szCs w:val="24"/>
         </w:rPr>
-        <w:t>1. While in the text, if going from the text to the sandbox editor by clicking on the Solve button on any excercise, if there is any code that is currently in the editor then the program will currently hang and (in Chrome) cause the program to crash. Normal functionality (ie, going from the editor to the text) still exists, but currently the lab is unable to edit existing code from the text. It is unknown what is causing the crash, as the functionality should be the same as going from the sandbox to the text. The old solution is commented out in the code to prevent the crash.</w:t>
+        <w:t>1. While in the text, if going from the text to the sandbox editor by clicking on the Solve b</w:t>
+      </w:r>
+      <w:r>
+        <w:rPr>
+          <w:rFonts w:ascii="Times New Roman" w:hAnsi="Times New Roman" w:cs="Times New Roman"/>
+          <w:sz w:val="24"/>
+          <w:szCs w:val="24"/>
+        </w:rPr>
+        <w:t>utton on any ex</w:t>
+      </w:r>
+      <w:r>
+        <w:rPr>
+          <w:rFonts w:ascii="Times New Roman" w:hAnsi="Times New Roman" w:cs="Times New Roman"/>
+          <w:sz w:val="24"/>
+          <w:szCs w:val="24"/>
+        </w:rPr>
+        <w:t>ercise, if there is any code that is currently in the editor then the program will currently hang and (in Chrome) cause the program to crash. Normal functionality (ie, going from the editor to the text) still exists, but currently the lab is unable to edit existing code from the text. It is unknown what is causing the crash, as the functionality should be the same as going from the sandbox to the text. The old solution is commented out in the code to prevent the crash.</w:t>
       </w:r>
       <w:r>
         <w:rPr>

</xml_diff>